<commit_message>
updated assignments and stuff
</commit_message>
<xml_diff>
--- a/rhe306-spring2014/documents/essayTemplate.docx
+++ b/rhe306-spring2014/documents/essayTemplate.docx
@@ -48,45 +48,19 @@
       </w:pPr>
     </w:p>
     <w:p>
-      <w:pPr>
-        <w:spacing w:line="480" w:lineRule="auto"/>
-        <w:ind w:firstLine="720"/>
-      </w:pPr>
-    </w:p>
-    <w:p>
-      <w:pPr>
-        <w:spacing w:line="480" w:lineRule="auto"/>
-        <w:ind w:firstLine="720"/>
-      </w:pPr>
-    </w:p>
-    <w:p>
-      <w:pPr>
-        <w:spacing w:line="480" w:lineRule="auto"/>
-        <w:ind w:firstLine="720"/>
-      </w:pPr>
-    </w:p>
-    <w:p>
-      <w:pPr>
-        <w:spacing w:line="480" w:lineRule="auto"/>
-        <w:ind w:firstLine="720"/>
-      </w:pPr>
-    </w:p>
-    <w:p>
-      <w:pPr>
-        <w:spacing w:line="480" w:lineRule="auto"/>
-        <w:ind w:firstLine="720"/>
-      </w:pPr>
-    </w:p>
-    <w:p>
-      <w:pPr>
-        <w:spacing w:line="480" w:lineRule="auto"/>
-        <w:ind w:firstLine="720"/>
-      </w:pPr>
+      <w:r>
+        <w:br w:type="page"/>
+      </w:r>
     </w:p>
     <w:p>
       <w:pPr>
         <w:jc w:val="center"/>
       </w:pPr>
+    </w:p>
+    <w:p>
+      <w:pPr>
+        <w:jc w:val="center"/>
+      </w:pPr>
       <w:r>
         <w:t>Works Cited</w:t>
       </w:r>
@@ -104,8 +78,6 @@
       <w:r>
         <w:t>s – alphabetized, MLA style, single-spaced, 12pt font, all but first line indented</w:t>
       </w:r>
-      <w:bookmarkStart w:id="0" w:name="_GoBack"/>
-      <w:bookmarkEnd w:id="0"/>
       <w:r>
         <w:t>]</w:t>
       </w:r>
@@ -115,10 +87,13 @@
         <w:ind w:left="720" w:hanging="720"/>
       </w:pPr>
     </w:p>
-    <w:p/>
-    <w:p/>
     <w:sectPr>
-      <w:footerReference w:type="default" r:id="rId5"/>
+      <w:headerReference w:type="even" r:id="rId7"/>
+      <w:headerReference w:type="default" r:id="rId8"/>
+      <w:footerReference w:type="even" r:id="rId9"/>
+      <w:footerReference w:type="default" r:id="rId10"/>
+      <w:headerReference w:type="first" r:id="rId11"/>
+      <w:footerReference w:type="first" r:id="rId12"/>
       <w:pgSz w:w="12240" w:h="15840"/>
       <w:pgMar w:top="1440" w:right="1800" w:bottom="1440" w:left="1800" w:header="720" w:footer="720" w:gutter="0"/>
       <w:cols w:space="720"/>
@@ -128,6 +103,25 @@
 </w:document>
 </file>
 
+<file path=word/endnotes.xml><?xml version="1.0" encoding="utf-8"?>
+<w:endnotes xmlns:wpc="http://schemas.microsoft.com/office/word/2010/wordprocessingCanvas" xmlns:mo="http://schemas.microsoft.com/office/mac/office/2008/main" xmlns:mc="http://schemas.openxmlformats.org/markup-compatibility/2006" xmlns:mv="urn:schemas-microsoft-com:mac:vml" xmlns:o="urn:schemas-microsoft-com:office:office" xmlns:r="http://schemas.openxmlformats.org/officeDocument/2006/relationships" xmlns:m="http://schemas.openxmlformats.org/officeDocument/2006/math" xmlns:v="urn:schemas-microsoft-com:vml" xmlns:wp14="http://schemas.microsoft.com/office/word/2010/wordprocessingDrawing" xmlns:wp="http://schemas.openxmlformats.org/drawingml/2006/wordprocessingDrawing" xmlns:w10="urn:schemas-microsoft-com:office:word" xmlns:w="http://schemas.openxmlformats.org/wordprocessingml/2006/main" xmlns:w14="http://schemas.microsoft.com/office/word/2010/wordml" xmlns:wpg="http://schemas.microsoft.com/office/word/2010/wordprocessingGroup" xmlns:wpi="http://schemas.microsoft.com/office/word/2010/wordprocessingInk" xmlns:wne="http://schemas.microsoft.com/office/word/2006/wordml" xmlns:wps="http://schemas.microsoft.com/office/word/2010/wordprocessingShape" mc:Ignorable="w14 wp14">
+  <w:endnote w:type="separator" w:id="-1">
+    <w:p>
+      <w:r>
+        <w:separator/>
+      </w:r>
+    </w:p>
+  </w:endnote>
+  <w:endnote w:type="continuationSeparator" w:id="0">
+    <w:p>
+      <w:r>
+        <w:continuationSeparator/>
+      </w:r>
+    </w:p>
+  </w:endnote>
+</w:endnotes>
+</file>
+
 <file path=word/footer1.xml><?xml version="1.0" encoding="utf-8"?>
 <w:ftr xmlns:wpc="http://schemas.microsoft.com/office/word/2010/wordprocessingCanvas" xmlns:mo="http://schemas.microsoft.com/office/mac/office/2008/main" xmlns:mc="http://schemas.openxmlformats.org/markup-compatibility/2006" xmlns:mv="urn:schemas-microsoft-com:mac:vml" xmlns:o="urn:schemas-microsoft-com:office:office" xmlns:r="http://schemas.openxmlformats.org/officeDocument/2006/relationships" xmlns:m="http://schemas.openxmlformats.org/officeDocument/2006/math" xmlns:v="urn:schemas-microsoft-com:vml" xmlns:wp14="http://schemas.microsoft.com/office/word/2010/wordprocessingDrawing" xmlns:wp="http://schemas.openxmlformats.org/drawingml/2006/wordprocessingDrawing" xmlns:w10="urn:schemas-microsoft-com:office:word" xmlns:w="http://schemas.openxmlformats.org/wordprocessingml/2006/main" xmlns:w14="http://schemas.microsoft.com/office/word/2010/wordml" xmlns:wpg="http://schemas.microsoft.com/office/word/2010/wordprocessingGroup" xmlns:wpi="http://schemas.microsoft.com/office/word/2010/wordprocessingInk" xmlns:wne="http://schemas.microsoft.com/office/word/2006/wordml" xmlns:wps="http://schemas.microsoft.com/office/word/2010/wordprocessingShape" mc:Ignorable="w14 wp14">
   <w:p>
@@ -136,6 +130,108 @@
     </w:pPr>
   </w:p>
 </w:ftr>
+</file>
+
+<file path=word/footer2.xml><?xml version="1.0" encoding="utf-8"?>
+<w:ftr xmlns:wpc="http://schemas.microsoft.com/office/word/2010/wordprocessingCanvas" xmlns:mo="http://schemas.microsoft.com/office/mac/office/2008/main" xmlns:mc="http://schemas.openxmlformats.org/markup-compatibility/2006" xmlns:mv="urn:schemas-microsoft-com:mac:vml" xmlns:o="urn:schemas-microsoft-com:office:office" xmlns:r="http://schemas.openxmlformats.org/officeDocument/2006/relationships" xmlns:m="http://schemas.openxmlformats.org/officeDocument/2006/math" xmlns:v="urn:schemas-microsoft-com:vml" xmlns:wp14="http://schemas.microsoft.com/office/word/2010/wordprocessingDrawing" xmlns:wp="http://schemas.openxmlformats.org/drawingml/2006/wordprocessingDrawing" xmlns:w10="urn:schemas-microsoft-com:office:word" xmlns:w="http://schemas.openxmlformats.org/wordprocessingml/2006/main" xmlns:w14="http://schemas.microsoft.com/office/word/2010/wordml" xmlns:wpg="http://schemas.microsoft.com/office/word/2010/wordprocessingGroup" xmlns:wpi="http://schemas.microsoft.com/office/word/2010/wordprocessingInk" xmlns:wne="http://schemas.microsoft.com/office/word/2006/wordml" xmlns:wps="http://schemas.microsoft.com/office/word/2010/wordprocessingShape" mc:Ignorable="w14 wp14">
+  <w:p>
+    <w:pPr>
+      <w:pStyle w:val="Footer"/>
+    </w:pPr>
+    <w:r>
+      <w:rPr>
+        <w:rStyle w:val="PageNumber"/>
+      </w:rPr>
+      <w:fldChar w:fldCharType="begin"/>
+    </w:r>
+    <w:r>
+      <w:rPr>
+        <w:rStyle w:val="PageNumber"/>
+      </w:rPr>
+      <w:instrText xml:space="preserve"> PAGE </w:instrText>
+    </w:r>
+    <w:r>
+      <w:rPr>
+        <w:rStyle w:val="PageNumber"/>
+      </w:rPr>
+      <w:fldChar w:fldCharType="separate"/>
+    </w:r>
+    <w:r>
+      <w:rPr>
+        <w:rStyle w:val="PageNumber"/>
+        <w:noProof/>
+      </w:rPr>
+      <w:t>1</w:t>
+    </w:r>
+    <w:r>
+      <w:rPr>
+        <w:rStyle w:val="PageNumber"/>
+      </w:rPr>
+      <w:fldChar w:fldCharType="end"/>
+    </w:r>
+    <w:bookmarkStart w:id="0" w:name="_GoBack"/>
+    <w:bookmarkEnd w:id="0"/>
+  </w:p>
+</w:ftr>
+</file>
+
+<file path=word/footer3.xml><?xml version="1.0" encoding="utf-8"?>
+<w:ftr xmlns:wpc="http://schemas.microsoft.com/office/word/2010/wordprocessingCanvas" xmlns:mo="http://schemas.microsoft.com/office/mac/office/2008/main" xmlns:mc="http://schemas.openxmlformats.org/markup-compatibility/2006" xmlns:mv="urn:schemas-microsoft-com:mac:vml" xmlns:o="urn:schemas-microsoft-com:office:office" xmlns:r="http://schemas.openxmlformats.org/officeDocument/2006/relationships" xmlns:m="http://schemas.openxmlformats.org/officeDocument/2006/math" xmlns:v="urn:schemas-microsoft-com:vml" xmlns:wp14="http://schemas.microsoft.com/office/word/2010/wordprocessingDrawing" xmlns:wp="http://schemas.openxmlformats.org/drawingml/2006/wordprocessingDrawing" xmlns:w10="urn:schemas-microsoft-com:office:word" xmlns:w="http://schemas.openxmlformats.org/wordprocessingml/2006/main" xmlns:w14="http://schemas.microsoft.com/office/word/2010/wordml" xmlns:wpg="http://schemas.microsoft.com/office/word/2010/wordprocessingGroup" xmlns:wpi="http://schemas.microsoft.com/office/word/2010/wordprocessingInk" xmlns:wne="http://schemas.microsoft.com/office/word/2006/wordml" xmlns:wps="http://schemas.microsoft.com/office/word/2010/wordprocessingShape" mc:Ignorable="w14 wp14">
+  <w:p>
+    <w:pPr>
+      <w:pStyle w:val="Footer"/>
+    </w:pPr>
+  </w:p>
+</w:ftr>
+</file>
+
+<file path=word/footnotes.xml><?xml version="1.0" encoding="utf-8"?>
+<w:footnotes xmlns:wpc="http://schemas.microsoft.com/office/word/2010/wordprocessingCanvas" xmlns:mo="http://schemas.microsoft.com/office/mac/office/2008/main" xmlns:mc="http://schemas.openxmlformats.org/markup-compatibility/2006" xmlns:mv="urn:schemas-microsoft-com:mac:vml" xmlns:o="urn:schemas-microsoft-com:office:office" xmlns:r="http://schemas.openxmlformats.org/officeDocument/2006/relationships" xmlns:m="http://schemas.openxmlformats.org/officeDocument/2006/math" xmlns:v="urn:schemas-microsoft-com:vml" xmlns:wp14="http://schemas.microsoft.com/office/word/2010/wordprocessingDrawing" xmlns:wp="http://schemas.openxmlformats.org/drawingml/2006/wordprocessingDrawing" xmlns:w10="urn:schemas-microsoft-com:office:word" xmlns:w="http://schemas.openxmlformats.org/wordprocessingml/2006/main" xmlns:w14="http://schemas.microsoft.com/office/word/2010/wordml" xmlns:wpg="http://schemas.microsoft.com/office/word/2010/wordprocessingGroup" xmlns:wpi="http://schemas.microsoft.com/office/word/2010/wordprocessingInk" xmlns:wne="http://schemas.microsoft.com/office/word/2006/wordml" xmlns:wps="http://schemas.microsoft.com/office/word/2010/wordprocessingShape" mc:Ignorable="w14 wp14">
+  <w:footnote w:type="separator" w:id="-1">
+    <w:p>
+      <w:r>
+        <w:separator/>
+      </w:r>
+    </w:p>
+  </w:footnote>
+  <w:footnote w:type="continuationSeparator" w:id="0">
+    <w:p>
+      <w:r>
+        <w:continuationSeparator/>
+      </w:r>
+    </w:p>
+  </w:footnote>
+</w:footnotes>
+</file>
+
+<file path=word/header1.xml><?xml version="1.0" encoding="utf-8"?>
+<w:hdr xmlns:wpc="http://schemas.microsoft.com/office/word/2010/wordprocessingCanvas" xmlns:mo="http://schemas.microsoft.com/office/mac/office/2008/main" xmlns:mc="http://schemas.openxmlformats.org/markup-compatibility/2006" xmlns:mv="urn:schemas-microsoft-com:mac:vml" xmlns:o="urn:schemas-microsoft-com:office:office" xmlns:r="http://schemas.openxmlformats.org/officeDocument/2006/relationships" xmlns:m="http://schemas.openxmlformats.org/officeDocument/2006/math" xmlns:v="urn:schemas-microsoft-com:vml" xmlns:wp14="http://schemas.microsoft.com/office/word/2010/wordprocessingDrawing" xmlns:wp="http://schemas.openxmlformats.org/drawingml/2006/wordprocessingDrawing" xmlns:w10="urn:schemas-microsoft-com:office:word" xmlns:w="http://schemas.openxmlformats.org/wordprocessingml/2006/main" xmlns:w14="http://schemas.microsoft.com/office/word/2010/wordml" xmlns:wpg="http://schemas.microsoft.com/office/word/2010/wordprocessingGroup" xmlns:wpi="http://schemas.microsoft.com/office/word/2010/wordprocessingInk" xmlns:wne="http://schemas.microsoft.com/office/word/2006/wordml" xmlns:wps="http://schemas.microsoft.com/office/word/2010/wordprocessingShape" mc:Ignorable="w14 wp14">
+  <w:p>
+    <w:pPr>
+      <w:pStyle w:val="Header"/>
+    </w:pPr>
+  </w:p>
+</w:hdr>
+</file>
+
+<file path=word/header2.xml><?xml version="1.0" encoding="utf-8"?>
+<w:hdr xmlns:wpc="http://schemas.microsoft.com/office/word/2010/wordprocessingCanvas" xmlns:mo="http://schemas.microsoft.com/office/mac/office/2008/main" xmlns:mc="http://schemas.openxmlformats.org/markup-compatibility/2006" xmlns:mv="urn:schemas-microsoft-com:mac:vml" xmlns:o="urn:schemas-microsoft-com:office:office" xmlns:r="http://schemas.openxmlformats.org/officeDocument/2006/relationships" xmlns:m="http://schemas.openxmlformats.org/officeDocument/2006/math" xmlns:v="urn:schemas-microsoft-com:vml" xmlns:wp14="http://schemas.microsoft.com/office/word/2010/wordprocessingDrawing" xmlns:wp="http://schemas.openxmlformats.org/drawingml/2006/wordprocessingDrawing" xmlns:w10="urn:schemas-microsoft-com:office:word" xmlns:w="http://schemas.openxmlformats.org/wordprocessingml/2006/main" xmlns:w14="http://schemas.microsoft.com/office/word/2010/wordml" xmlns:wpg="http://schemas.microsoft.com/office/word/2010/wordprocessingGroup" xmlns:wpi="http://schemas.microsoft.com/office/word/2010/wordprocessingInk" xmlns:wne="http://schemas.microsoft.com/office/word/2006/wordml" xmlns:wps="http://schemas.microsoft.com/office/word/2010/wordprocessingShape" mc:Ignorable="w14 wp14">
+  <w:p>
+    <w:pPr>
+      <w:pStyle w:val="Header"/>
+    </w:pPr>
+  </w:p>
+</w:hdr>
+</file>
+
+<file path=word/header3.xml><?xml version="1.0" encoding="utf-8"?>
+<w:hdr xmlns:wpc="http://schemas.microsoft.com/office/word/2010/wordprocessingCanvas" xmlns:mo="http://schemas.microsoft.com/office/mac/office/2008/main" xmlns:mc="http://schemas.openxmlformats.org/markup-compatibility/2006" xmlns:mv="urn:schemas-microsoft-com:mac:vml" xmlns:o="urn:schemas-microsoft-com:office:office" xmlns:r="http://schemas.openxmlformats.org/officeDocument/2006/relationships" xmlns:m="http://schemas.openxmlformats.org/officeDocument/2006/math" xmlns:v="urn:schemas-microsoft-com:vml" xmlns:wp14="http://schemas.microsoft.com/office/word/2010/wordprocessingDrawing" xmlns:wp="http://schemas.openxmlformats.org/drawingml/2006/wordprocessingDrawing" xmlns:w10="urn:schemas-microsoft-com:office:word" xmlns:w="http://schemas.openxmlformats.org/wordprocessingml/2006/main" xmlns:w14="http://schemas.microsoft.com/office/word/2010/wordml" xmlns:wpg="http://schemas.microsoft.com/office/word/2010/wordprocessingGroup" xmlns:wpi="http://schemas.microsoft.com/office/word/2010/wordprocessingInk" xmlns:wne="http://schemas.microsoft.com/office/word/2006/wordml" xmlns:wps="http://schemas.microsoft.com/office/word/2010/wordprocessingShape" mc:Ignorable="w14 wp14">
+  <w:p>
+    <w:pPr>
+      <w:pStyle w:val="Header"/>
+    </w:pPr>
+  </w:p>
+</w:hdr>
 </file>
 
 <file path=word/styles.xml><?xml version="1.0" encoding="utf-8"?>
@@ -349,6 +445,38 @@
       <w:rFonts w:ascii="Times New Roman" w:hAnsi="Times New Roman"/>
     </w:rPr>
   </w:style>
+  <w:style w:type="paragraph" w:styleId="Header">
+    <w:name w:val="header"/>
+    <w:basedOn w:val="Normal"/>
+    <w:link w:val="HeaderChar"/>
+    <w:uiPriority w:val="99"/>
+    <w:unhideWhenUsed/>
+    <w:rsid w:val="00816C8E"/>
+    <w:pPr>
+      <w:tabs>
+        <w:tab w:val="center" w:pos="4320"/>
+        <w:tab w:val="right" w:pos="8640"/>
+      </w:tabs>
+    </w:pPr>
+  </w:style>
+  <w:style w:type="character" w:customStyle="1" w:styleId="HeaderChar">
+    <w:name w:val="Header Char"/>
+    <w:basedOn w:val="DefaultParagraphFont"/>
+    <w:link w:val="Header"/>
+    <w:uiPriority w:val="99"/>
+    <w:rsid w:val="00816C8E"/>
+    <w:rPr>
+      <w:rFonts w:ascii="Times New Roman" w:hAnsi="Times New Roman"/>
+    </w:rPr>
+  </w:style>
+  <w:style w:type="character" w:styleId="PageNumber">
+    <w:name w:val="page number"/>
+    <w:basedOn w:val="DefaultParagraphFont"/>
+    <w:uiPriority w:val="99"/>
+    <w:semiHidden/>
+    <w:unhideWhenUsed/>
+    <w:rsid w:val="00816C8E"/>
+  </w:style>
 </w:styles>
 </file>
 
@@ -562,6 +690,38 @@
     <w:rPr>
       <w:rFonts w:ascii="Times New Roman" w:hAnsi="Times New Roman"/>
     </w:rPr>
+  </w:style>
+  <w:style w:type="paragraph" w:styleId="Header">
+    <w:name w:val="header"/>
+    <w:basedOn w:val="Normal"/>
+    <w:link w:val="HeaderChar"/>
+    <w:uiPriority w:val="99"/>
+    <w:unhideWhenUsed/>
+    <w:rsid w:val="00816C8E"/>
+    <w:pPr>
+      <w:tabs>
+        <w:tab w:val="center" w:pos="4320"/>
+        <w:tab w:val="right" w:pos="8640"/>
+      </w:tabs>
+    </w:pPr>
+  </w:style>
+  <w:style w:type="character" w:customStyle="1" w:styleId="HeaderChar">
+    <w:name w:val="Header Char"/>
+    <w:basedOn w:val="DefaultParagraphFont"/>
+    <w:link w:val="Header"/>
+    <w:uiPriority w:val="99"/>
+    <w:rsid w:val="00816C8E"/>
+    <w:rPr>
+      <w:rFonts w:ascii="Times New Roman" w:hAnsi="Times New Roman"/>
+    </w:rPr>
+  </w:style>
+  <w:style w:type="character" w:styleId="PageNumber">
+    <w:name w:val="page number"/>
+    <w:basedOn w:val="DefaultParagraphFont"/>
+    <w:uiPriority w:val="99"/>
+    <w:semiHidden/>
+    <w:unhideWhenUsed/>
+    <w:rsid w:val="00816C8E"/>
   </w:style>
 </w:styles>
 </file>

</xml_diff>

<commit_message>
updating website without weird brokenness
</commit_message>
<xml_diff>
--- a/rhe306-spring2014/documents/essayTemplate.docx
+++ b/rhe306-spring2014/documents/essayTemplate.docx
@@ -3,6 +3,8 @@
 <w:document xmlns:wpc="http://schemas.microsoft.com/office/word/2010/wordprocessingCanvas" xmlns:mo="http://schemas.microsoft.com/office/mac/office/2008/main" xmlns:mc="http://schemas.openxmlformats.org/markup-compatibility/2006" xmlns:mv="urn:schemas-microsoft-com:mac:vml" xmlns:o="urn:schemas-microsoft-com:office:office" xmlns:r="http://schemas.openxmlformats.org/officeDocument/2006/relationships" xmlns:m="http://schemas.openxmlformats.org/officeDocument/2006/math" xmlns:v="urn:schemas-microsoft-com:vml" xmlns:wp14="http://schemas.microsoft.com/office/word/2010/wordprocessingDrawing" xmlns:wp="http://schemas.openxmlformats.org/drawingml/2006/wordprocessingDrawing" xmlns:w10="urn:schemas-microsoft-com:office:word" xmlns:w="http://schemas.openxmlformats.org/wordprocessingml/2006/main" xmlns:w14="http://schemas.microsoft.com/office/word/2010/wordml" xmlns:wpg="http://schemas.microsoft.com/office/word/2010/wordprocessingGroup" xmlns:wpi="http://schemas.microsoft.com/office/word/2010/wordprocessingInk" xmlns:wne="http://schemas.microsoft.com/office/word/2006/wordml" xmlns:wps="http://schemas.microsoft.com/office/word/2010/wordprocessingShape" mc:Ignorable="w14 wp14">
   <w:body>
     <w:p>
+      <w:bookmarkStart w:id="0" w:name="_GoBack"/>
+      <w:bookmarkEnd w:id="0"/>
       <w:r>
         <w:t>[Name]</w:t>
       </w:r>
@@ -14,7 +16,7 @@
     </w:p>
     <w:p>
       <w:r>
-        <w:t>Rhetoric 306</w:t>
+        <w:t>Rhetoric 309k</w:t>
       </w:r>
     </w:p>
     <w:p/>
@@ -62,7 +64,7 @@
         <w:jc w:val="center"/>
       </w:pPr>
       <w:r>
-        <w:t>Works Cited</w:t>
+        <w:t>References</w:t>
       </w:r>
     </w:p>
     <w:p>
@@ -76,7 +78,13 @@
         <w:t>itation</w:t>
       </w:r>
       <w:r>
-        <w:t>s – alphabetized, MLA style, single-spaced, 12pt font, all but first line indented</w:t>
+        <w:t xml:space="preserve">s – alphabetized, </w:t>
+      </w:r>
+      <w:r>
+        <w:t>APA</w:t>
+      </w:r>
+      <w:r>
+        <w:t xml:space="preserve"> style, single-spaced, 12pt font, all but first line indented</w:t>
       </w:r>
       <w:r>
         <w:t>]</w:t>
@@ -88,12 +96,7 @@
       </w:pPr>
     </w:p>
     <w:sectPr>
-      <w:headerReference w:type="even" r:id="rId7"/>
-      <w:headerReference w:type="default" r:id="rId8"/>
-      <w:footerReference w:type="even" r:id="rId9"/>
-      <w:footerReference w:type="default" r:id="rId10"/>
-      <w:headerReference w:type="first" r:id="rId11"/>
-      <w:footerReference w:type="first" r:id="rId12"/>
+      <w:headerReference w:type="default" r:id="rId7"/>
       <w:pgSz w:w="12240" w:h="15840"/>
       <w:pgMar w:top="1440" w:right="1800" w:bottom="1440" w:left="1800" w:header="720" w:footer="720" w:gutter="0"/>
       <w:cols w:space="720"/>
@@ -122,22 +125,40 @@
 </w:endnotes>
 </file>
 
-<file path=word/footer1.xml><?xml version="1.0" encoding="utf-8"?>
-<w:ftr xmlns:wpc="http://schemas.microsoft.com/office/word/2010/wordprocessingCanvas" xmlns:mo="http://schemas.microsoft.com/office/mac/office/2008/main" xmlns:mc="http://schemas.openxmlformats.org/markup-compatibility/2006" xmlns:mv="urn:schemas-microsoft-com:mac:vml" xmlns:o="urn:schemas-microsoft-com:office:office" xmlns:r="http://schemas.openxmlformats.org/officeDocument/2006/relationships" xmlns:m="http://schemas.openxmlformats.org/officeDocument/2006/math" xmlns:v="urn:schemas-microsoft-com:vml" xmlns:wp14="http://schemas.microsoft.com/office/word/2010/wordprocessingDrawing" xmlns:wp="http://schemas.openxmlformats.org/drawingml/2006/wordprocessingDrawing" xmlns:w10="urn:schemas-microsoft-com:office:word" xmlns:w="http://schemas.openxmlformats.org/wordprocessingml/2006/main" xmlns:w14="http://schemas.microsoft.com/office/word/2010/wordml" xmlns:wpg="http://schemas.microsoft.com/office/word/2010/wordprocessingGroup" xmlns:wpi="http://schemas.microsoft.com/office/word/2010/wordprocessingInk" xmlns:wne="http://schemas.microsoft.com/office/word/2006/wordml" xmlns:wps="http://schemas.microsoft.com/office/word/2010/wordprocessingShape" mc:Ignorable="w14 wp14">
+<file path=word/footnotes.xml><?xml version="1.0" encoding="utf-8"?>
+<w:footnotes xmlns:wpc="http://schemas.microsoft.com/office/word/2010/wordprocessingCanvas" xmlns:mo="http://schemas.microsoft.com/office/mac/office/2008/main" xmlns:mc="http://schemas.openxmlformats.org/markup-compatibility/2006" xmlns:mv="urn:schemas-microsoft-com:mac:vml" xmlns:o="urn:schemas-microsoft-com:office:office" xmlns:r="http://schemas.openxmlformats.org/officeDocument/2006/relationships" xmlns:m="http://schemas.openxmlformats.org/officeDocument/2006/math" xmlns:v="urn:schemas-microsoft-com:vml" xmlns:wp14="http://schemas.microsoft.com/office/word/2010/wordprocessingDrawing" xmlns:wp="http://schemas.openxmlformats.org/drawingml/2006/wordprocessingDrawing" xmlns:w10="urn:schemas-microsoft-com:office:word" xmlns:w="http://schemas.openxmlformats.org/wordprocessingml/2006/main" xmlns:w14="http://schemas.microsoft.com/office/word/2010/wordml" xmlns:wpg="http://schemas.microsoft.com/office/word/2010/wordprocessingGroup" xmlns:wpi="http://schemas.microsoft.com/office/word/2010/wordprocessingInk" xmlns:wne="http://schemas.microsoft.com/office/word/2006/wordml" xmlns:wps="http://schemas.microsoft.com/office/word/2010/wordprocessingShape" mc:Ignorable="w14 wp14">
+  <w:footnote w:type="separator" w:id="-1">
+    <w:p>
+      <w:r>
+        <w:separator/>
+      </w:r>
+    </w:p>
+  </w:footnote>
+  <w:footnote w:type="continuationSeparator" w:id="0">
+    <w:p>
+      <w:r>
+        <w:continuationSeparator/>
+      </w:r>
+    </w:p>
+  </w:footnote>
+</w:footnotes>
+</file>
+
+<file path=word/header1.xml><?xml version="1.0" encoding="utf-8"?>
+<w:hdr xmlns:wpc="http://schemas.microsoft.com/office/word/2010/wordprocessingCanvas" xmlns:mo="http://schemas.microsoft.com/office/mac/office/2008/main" xmlns:mc="http://schemas.openxmlformats.org/markup-compatibility/2006" xmlns:mv="urn:schemas-microsoft-com:mac:vml" xmlns:o="urn:schemas-microsoft-com:office:office" xmlns:r="http://schemas.openxmlformats.org/officeDocument/2006/relationships" xmlns:m="http://schemas.openxmlformats.org/officeDocument/2006/math" xmlns:v="urn:schemas-microsoft-com:vml" xmlns:wp14="http://schemas.microsoft.com/office/word/2010/wordprocessingDrawing" xmlns:wp="http://schemas.openxmlformats.org/drawingml/2006/wordprocessingDrawing" xmlns:w10="urn:schemas-microsoft-com:office:word" xmlns:w="http://schemas.openxmlformats.org/wordprocessingml/2006/main" xmlns:w14="http://schemas.microsoft.com/office/word/2010/wordml" xmlns:wpg="http://schemas.microsoft.com/office/word/2010/wordprocessingGroup" xmlns:wpi="http://schemas.microsoft.com/office/word/2010/wordprocessingInk" xmlns:wne="http://schemas.microsoft.com/office/word/2006/wordml" xmlns:wps="http://schemas.microsoft.com/office/word/2010/wordprocessingShape" mc:Ignorable="w14 wp14">
   <w:p>
     <w:pPr>
-      <w:pStyle w:val="Footer"/>
+      <w:pStyle w:val="Header"/>
+      <w:tabs>
+        <w:tab w:val="clear" w:pos="4320"/>
+      </w:tabs>
     </w:pPr>
-  </w:p>
-</w:ftr>
-</file>
-
-<file path=word/footer2.xml><?xml version="1.0" encoding="utf-8"?>
-<w:ftr xmlns:wpc="http://schemas.microsoft.com/office/word/2010/wordprocessingCanvas" xmlns:mo="http://schemas.microsoft.com/office/mac/office/2008/main" xmlns:mc="http://schemas.openxmlformats.org/markup-compatibility/2006" xmlns:mv="urn:schemas-microsoft-com:mac:vml" xmlns:o="urn:schemas-microsoft-com:office:office" xmlns:r="http://schemas.openxmlformats.org/officeDocument/2006/relationships" xmlns:m="http://schemas.openxmlformats.org/officeDocument/2006/math" xmlns:v="urn:schemas-microsoft-com:vml" xmlns:wp14="http://schemas.microsoft.com/office/word/2010/wordprocessingDrawing" xmlns:wp="http://schemas.openxmlformats.org/drawingml/2006/wordprocessingDrawing" xmlns:w10="urn:schemas-microsoft-com:office:word" xmlns:w="http://schemas.openxmlformats.org/wordprocessingml/2006/main" xmlns:w14="http://schemas.microsoft.com/office/word/2010/wordml" xmlns:wpg="http://schemas.microsoft.com/office/word/2010/wordprocessingGroup" xmlns:wpi="http://schemas.microsoft.com/office/word/2010/wordprocessingInk" xmlns:wne="http://schemas.microsoft.com/office/word/2006/wordml" xmlns:wps="http://schemas.microsoft.com/office/word/2010/wordprocessingShape" mc:Ignorable="w14 wp14">
-  <w:p>
-    <w:pPr>
-      <w:pStyle w:val="Footer"/>
-    </w:pPr>
+    <w:r>
+      <w:t>TITLE</w:t>
+    </w:r>
+    <w:r>
+      <w:tab/>
+    </w:r>
     <w:r>
       <w:rPr>
         <w:rStyle w:val="PageNumber"/>
@@ -169,67 +190,6 @@
       </w:rPr>
       <w:fldChar w:fldCharType="end"/>
     </w:r>
-    <w:bookmarkStart w:id="0" w:name="_GoBack"/>
-    <w:bookmarkEnd w:id="0"/>
-  </w:p>
-</w:ftr>
-</file>
-
-<file path=word/footer3.xml><?xml version="1.0" encoding="utf-8"?>
-<w:ftr xmlns:wpc="http://schemas.microsoft.com/office/word/2010/wordprocessingCanvas" xmlns:mo="http://schemas.microsoft.com/office/mac/office/2008/main" xmlns:mc="http://schemas.openxmlformats.org/markup-compatibility/2006" xmlns:mv="urn:schemas-microsoft-com:mac:vml" xmlns:o="urn:schemas-microsoft-com:office:office" xmlns:r="http://schemas.openxmlformats.org/officeDocument/2006/relationships" xmlns:m="http://schemas.openxmlformats.org/officeDocument/2006/math" xmlns:v="urn:schemas-microsoft-com:vml" xmlns:wp14="http://schemas.microsoft.com/office/word/2010/wordprocessingDrawing" xmlns:wp="http://schemas.openxmlformats.org/drawingml/2006/wordprocessingDrawing" xmlns:w10="urn:schemas-microsoft-com:office:word" xmlns:w="http://schemas.openxmlformats.org/wordprocessingml/2006/main" xmlns:w14="http://schemas.microsoft.com/office/word/2010/wordml" xmlns:wpg="http://schemas.microsoft.com/office/word/2010/wordprocessingGroup" xmlns:wpi="http://schemas.microsoft.com/office/word/2010/wordprocessingInk" xmlns:wne="http://schemas.microsoft.com/office/word/2006/wordml" xmlns:wps="http://schemas.microsoft.com/office/word/2010/wordprocessingShape" mc:Ignorable="w14 wp14">
-  <w:p>
-    <w:pPr>
-      <w:pStyle w:val="Footer"/>
-    </w:pPr>
-  </w:p>
-</w:ftr>
-</file>
-
-<file path=word/footnotes.xml><?xml version="1.0" encoding="utf-8"?>
-<w:footnotes xmlns:wpc="http://schemas.microsoft.com/office/word/2010/wordprocessingCanvas" xmlns:mo="http://schemas.microsoft.com/office/mac/office/2008/main" xmlns:mc="http://schemas.openxmlformats.org/markup-compatibility/2006" xmlns:mv="urn:schemas-microsoft-com:mac:vml" xmlns:o="urn:schemas-microsoft-com:office:office" xmlns:r="http://schemas.openxmlformats.org/officeDocument/2006/relationships" xmlns:m="http://schemas.openxmlformats.org/officeDocument/2006/math" xmlns:v="urn:schemas-microsoft-com:vml" xmlns:wp14="http://schemas.microsoft.com/office/word/2010/wordprocessingDrawing" xmlns:wp="http://schemas.openxmlformats.org/drawingml/2006/wordprocessingDrawing" xmlns:w10="urn:schemas-microsoft-com:office:word" xmlns:w="http://schemas.openxmlformats.org/wordprocessingml/2006/main" xmlns:w14="http://schemas.microsoft.com/office/word/2010/wordml" xmlns:wpg="http://schemas.microsoft.com/office/word/2010/wordprocessingGroup" xmlns:wpi="http://schemas.microsoft.com/office/word/2010/wordprocessingInk" xmlns:wne="http://schemas.microsoft.com/office/word/2006/wordml" xmlns:wps="http://schemas.microsoft.com/office/word/2010/wordprocessingShape" mc:Ignorable="w14 wp14">
-  <w:footnote w:type="separator" w:id="-1">
-    <w:p>
-      <w:r>
-        <w:separator/>
-      </w:r>
-    </w:p>
-  </w:footnote>
-  <w:footnote w:type="continuationSeparator" w:id="0">
-    <w:p>
-      <w:r>
-        <w:continuationSeparator/>
-      </w:r>
-    </w:p>
-  </w:footnote>
-</w:footnotes>
-</file>
-
-<file path=word/header1.xml><?xml version="1.0" encoding="utf-8"?>
-<w:hdr xmlns:wpc="http://schemas.microsoft.com/office/word/2010/wordprocessingCanvas" xmlns:mo="http://schemas.microsoft.com/office/mac/office/2008/main" xmlns:mc="http://schemas.openxmlformats.org/markup-compatibility/2006" xmlns:mv="urn:schemas-microsoft-com:mac:vml" xmlns:o="urn:schemas-microsoft-com:office:office" xmlns:r="http://schemas.openxmlformats.org/officeDocument/2006/relationships" xmlns:m="http://schemas.openxmlformats.org/officeDocument/2006/math" xmlns:v="urn:schemas-microsoft-com:vml" xmlns:wp14="http://schemas.microsoft.com/office/word/2010/wordprocessingDrawing" xmlns:wp="http://schemas.openxmlformats.org/drawingml/2006/wordprocessingDrawing" xmlns:w10="urn:schemas-microsoft-com:office:word" xmlns:w="http://schemas.openxmlformats.org/wordprocessingml/2006/main" xmlns:w14="http://schemas.microsoft.com/office/word/2010/wordml" xmlns:wpg="http://schemas.microsoft.com/office/word/2010/wordprocessingGroup" xmlns:wpi="http://schemas.microsoft.com/office/word/2010/wordprocessingInk" xmlns:wne="http://schemas.microsoft.com/office/word/2006/wordml" xmlns:wps="http://schemas.microsoft.com/office/word/2010/wordprocessingShape" mc:Ignorable="w14 wp14">
-  <w:p>
-    <w:pPr>
-      <w:pStyle w:val="Header"/>
-    </w:pPr>
-  </w:p>
-</w:hdr>
-</file>
-
-<file path=word/header2.xml><?xml version="1.0" encoding="utf-8"?>
-<w:hdr xmlns:wpc="http://schemas.microsoft.com/office/word/2010/wordprocessingCanvas" xmlns:mo="http://schemas.microsoft.com/office/mac/office/2008/main" xmlns:mc="http://schemas.openxmlformats.org/markup-compatibility/2006" xmlns:mv="urn:schemas-microsoft-com:mac:vml" xmlns:o="urn:schemas-microsoft-com:office:office" xmlns:r="http://schemas.openxmlformats.org/officeDocument/2006/relationships" xmlns:m="http://schemas.openxmlformats.org/officeDocument/2006/math" xmlns:v="urn:schemas-microsoft-com:vml" xmlns:wp14="http://schemas.microsoft.com/office/word/2010/wordprocessingDrawing" xmlns:wp="http://schemas.openxmlformats.org/drawingml/2006/wordprocessingDrawing" xmlns:w10="urn:schemas-microsoft-com:office:word" xmlns:w="http://schemas.openxmlformats.org/wordprocessingml/2006/main" xmlns:w14="http://schemas.microsoft.com/office/word/2010/wordml" xmlns:wpg="http://schemas.microsoft.com/office/word/2010/wordprocessingGroup" xmlns:wpi="http://schemas.microsoft.com/office/word/2010/wordprocessingInk" xmlns:wne="http://schemas.microsoft.com/office/word/2006/wordml" xmlns:wps="http://schemas.microsoft.com/office/word/2010/wordprocessingShape" mc:Ignorable="w14 wp14">
-  <w:p>
-    <w:pPr>
-      <w:pStyle w:val="Header"/>
-    </w:pPr>
-  </w:p>
-</w:hdr>
-</file>
-
-<file path=word/header3.xml><?xml version="1.0" encoding="utf-8"?>
-<w:hdr xmlns:wpc="http://schemas.microsoft.com/office/word/2010/wordprocessingCanvas" xmlns:mo="http://schemas.microsoft.com/office/mac/office/2008/main" xmlns:mc="http://schemas.openxmlformats.org/markup-compatibility/2006" xmlns:mv="urn:schemas-microsoft-com:mac:vml" xmlns:o="urn:schemas-microsoft-com:office:office" xmlns:r="http://schemas.openxmlformats.org/officeDocument/2006/relationships" xmlns:m="http://schemas.openxmlformats.org/officeDocument/2006/math" xmlns:v="urn:schemas-microsoft-com:vml" xmlns:wp14="http://schemas.microsoft.com/office/word/2010/wordprocessingDrawing" xmlns:wp="http://schemas.openxmlformats.org/drawingml/2006/wordprocessingDrawing" xmlns:w10="urn:schemas-microsoft-com:office:word" xmlns:w="http://schemas.openxmlformats.org/wordprocessingml/2006/main" xmlns:w14="http://schemas.microsoft.com/office/word/2010/wordml" xmlns:wpg="http://schemas.microsoft.com/office/word/2010/wordprocessingGroup" xmlns:wpi="http://schemas.microsoft.com/office/word/2010/wordprocessingInk" xmlns:wne="http://schemas.microsoft.com/office/word/2006/wordml" xmlns:wps="http://schemas.microsoft.com/office/word/2010/wordprocessingShape" mc:Ignorable="w14 wp14">
-  <w:p>
-    <w:pPr>
-      <w:pStyle w:val="Header"/>
-    </w:pPr>
   </w:p>
 </w:hdr>
 </file>

</xml_diff>